<commit_message>
Updated technical interview task
</commit_message>
<xml_diff>
--- a/Interview QA/Technical Interview.docx
+++ b/Interview QA/Technical Interview.docx
@@ -7,15 +7,15 @@
         <w:jc w:val="center"/>
         <w:rPr>
           <w:rFonts w:ascii="Algerian" w:hAnsi="Algerian"/>
-          <w:sz w:val="72"/>
-          <w:szCs w:val="72"/>
-        </w:rPr>
-      </w:pPr>
-      <w:r>
-        <w:rPr>
-          <w:rFonts w:ascii="Algerian" w:hAnsi="Algerian"/>
-          <w:sz w:val="72"/>
-          <w:szCs w:val="72"/>
+          <w:sz w:val="56"/>
+          <w:szCs w:val="56"/>
+        </w:rPr>
+      </w:pPr>
+      <w:r>
+        <w:rPr>
+          <w:rFonts w:ascii="Algerian" w:hAnsi="Algerian"/>
+          <w:sz w:val="56"/>
+          <w:szCs w:val="56"/>
         </w:rPr>
         <w:t>Technical interview task</w:t>
       </w:r>
@@ -24,9 +24,9 @@
       <w:pPr>
         <w:jc w:val="center"/>
         <w:rPr>
-          <w:rFonts w:ascii="Algerian" w:hAnsi="Algerian"/>
-          <w:sz w:val="72"/>
-          <w:szCs w:val="72"/>
+          <w:rFonts w:ascii="Bernard MT Condensed" w:hAnsi="Bernard MT Condensed"/>
+          <w:sz w:val="28"/>
+          <w:szCs w:val="28"/>
         </w:rPr>
       </w:pPr>
     </w:p>
@@ -49,7 +49,55 @@
           <w:sz w:val="28"/>
           <w:szCs w:val="28"/>
         </w:rPr>
-        <w:t>Create functionality which manage registration and login of a user.</w:t>
+        <w:t>Create functionali</w:t>
+      </w:r>
+      <w:r>
+        <w:rPr>
+          <w:rFonts w:ascii="Bernard MT Condensed" w:hAnsi="Bernard MT Condensed"/>
+          <w:sz w:val="28"/>
+          <w:szCs w:val="28"/>
+        </w:rPr>
+        <w:t>ty which manage registration,</w:t>
+      </w:r>
+      <w:r>
+        <w:rPr>
+          <w:rFonts w:ascii="Bernard MT Condensed" w:hAnsi="Bernard MT Condensed"/>
+          <w:sz w:val="28"/>
+          <w:szCs w:val="28"/>
+        </w:rPr>
+        <w:t xml:space="preserve"> login</w:t>
+      </w:r>
+      <w:r>
+        <w:rPr>
+          <w:rFonts w:ascii="Bernard MT Condensed" w:hAnsi="Bernard MT Condensed"/>
+          <w:sz w:val="28"/>
+          <w:szCs w:val="28"/>
+        </w:rPr>
+        <w:t xml:space="preserve"> &amp; saving</w:t>
+      </w:r>
+      <w:r>
+        <w:rPr>
+          <w:rFonts w:ascii="Bernard MT Condensed" w:hAnsi="Bernard MT Condensed"/>
+          <w:sz w:val="28"/>
+          <w:szCs w:val="28"/>
+        </w:rPr>
+        <w:t xml:space="preserve"> of a user</w:t>
+      </w:r>
+      <w:r>
+        <w:rPr>
+          <w:rFonts w:ascii="Bernard MT Condensed" w:hAnsi="Bernard MT Condensed"/>
+          <w:sz w:val="28"/>
+          <w:szCs w:val="28"/>
+        </w:rPr>
+        <w:t xml:space="preserve"> info</w:t>
+      </w:r>
+      <w:r>
+        <w:rPr>
+          <w:rFonts w:ascii="Bernard MT Condensed" w:hAnsi="Bernard MT Condensed"/>
+          <w:sz w:val="28"/>
+          <w:szCs w:val="28"/>
+        </w:rPr>
+        <w:t>.</w:t>
       </w:r>
     </w:p>
     <w:p>
@@ -115,6 +163,36 @@
           <w:sz w:val="28"/>
           <w:szCs w:val="28"/>
         </w:rPr>
+        <w:t xml:space="preserve">User should have varieties: </w:t>
+      </w:r>
+      <w:r>
+        <w:rPr>
+          <w:rFonts w:ascii="Bernard MT Condensed" w:hAnsi="Bernard MT Condensed"/>
+          <w:sz w:val="28"/>
+          <w:szCs w:val="28"/>
+        </w:rPr>
+        <w:t>lawyer, singer, writer, scientist &amp; etc.</w:t>
+      </w:r>
+    </w:p>
+    <w:p>
+      <w:pPr>
+        <w:pStyle w:val="ListParagraph"/>
+        <w:numPr>
+          <w:ilvl w:val="0"/>
+          <w:numId w:val="2"/>
+        </w:numPr>
+        <w:rPr>
+          <w:rFonts w:ascii="Bernard MT Condensed" w:hAnsi="Bernard MT Condensed"/>
+          <w:sz w:val="28"/>
+          <w:szCs w:val="28"/>
+        </w:rPr>
+      </w:pPr>
+      <w:r>
+        <w:rPr>
+          <w:rFonts w:ascii="Bernard MT Condensed" w:hAnsi="Bernard MT Condensed"/>
+          <w:sz w:val="28"/>
+          <w:szCs w:val="28"/>
+        </w:rPr>
         <w:t xml:space="preserve">Notify </w:t>
       </w:r>
       <w:r>
@@ -144,27 +222,39 @@
           <w:ilvl w:val="0"/>
           <w:numId w:val="1"/>
         </w:numPr>
+      </w:pPr>
+      <w:r>
         <w:rPr>
           <w:rFonts w:ascii="Bernard MT Condensed" w:hAnsi="Bernard MT Condensed"/>
           <w:sz w:val="28"/>
           <w:szCs w:val="28"/>
         </w:rPr>
-      </w:pPr>
+        <w:t>Implement data storage</w:t>
+      </w:r>
       <w:r>
         <w:rPr>
           <w:rFonts w:ascii="Bernard MT Condensed" w:hAnsi="Bernard MT Condensed"/>
           <w:sz w:val="28"/>
           <w:szCs w:val="28"/>
         </w:rPr>
-        <w:t>Implement data storage</w:t>
-      </w:r>
+        <w:t xml:space="preserve"> on your own preference</w:t>
+      </w:r>
+    </w:p>
+    <w:p>
+      <w:pPr>
+        <w:pStyle w:val="ListParagraph"/>
+        <w:numPr>
+          <w:ilvl w:val="0"/>
+          <w:numId w:val="1"/>
+        </w:numPr>
+      </w:pPr>
       <w:r>
         <w:rPr>
           <w:rFonts w:ascii="Bernard MT Condensed" w:hAnsi="Bernard MT Condensed"/>
           <w:sz w:val="28"/>
           <w:szCs w:val="28"/>
         </w:rPr>
-        <w:t xml:space="preserve"> on your own preference</w:t>
+        <w:t>Retrieve data back from your data manager and show some basic info</w:t>
       </w:r>
     </w:p>
     <w:p>
@@ -175,15 +265,8 @@
           <w:szCs w:val="28"/>
         </w:rPr>
       </w:pPr>
-    </w:p>
-    <w:p>
-      <w:pPr>
-        <w:rPr>
-          <w:rFonts w:ascii="Bernard MT Condensed" w:hAnsi="Bernard MT Condensed"/>
-          <w:sz w:val="28"/>
-          <w:szCs w:val="28"/>
-        </w:rPr>
-      </w:pPr>
+      <w:bookmarkStart w:id="0" w:name="_GoBack"/>
+      <w:bookmarkEnd w:id="0"/>
     </w:p>
     <w:p>
       <w:pPr>
@@ -361,15 +444,25 @@
           <w:sz w:val="20"/>
           <w:szCs w:val="20"/>
         </w:rPr>
-        <w:t xml:space="preserve">-&gt; </w:t>
-      </w:r>
-      <w:r>
-        <w:rPr>
-          <w:rFonts w:ascii="Algerian" w:hAnsi="Algerian"/>
-          <w:sz w:val="20"/>
-          <w:szCs w:val="20"/>
-        </w:rPr>
-        <w:t>High-quality programming code</w:t>
+        <w:t>-&gt; High-quality programming code</w:t>
+      </w:r>
+    </w:p>
+    <w:p>
+      <w:pPr>
+        <w:pStyle w:val="ListParagraph"/>
+        <w:numPr>
+          <w:ilvl w:val="0"/>
+          <w:numId w:val="8"/>
+        </w:numPr>
+        <w:rPr>
+          <w:rFonts w:ascii="Algerian" w:hAnsi="Algerian"/>
+        </w:rPr>
+      </w:pPr>
+      <w:r>
+        <w:rPr>
+          <w:rFonts w:ascii="Algerian" w:hAnsi="Algerian"/>
+        </w:rPr>
+        <w:t>design &amp; architecture</w:t>
       </w:r>
     </w:p>
     <w:p>
@@ -446,18 +539,18 @@
           <w:numId w:val="5"/>
         </w:numPr>
         <w:rPr>
-          <w:rFonts w:ascii="Bernard MT Condensed" w:hAnsi="Bernard MT Condensed"/>
-          <w:sz w:val="20"/>
-          <w:szCs w:val="20"/>
-        </w:rPr>
-      </w:pPr>
-      <w:r>
-        <w:rPr>
-          <w:rFonts w:ascii="Algerian" w:hAnsi="Algerian"/>
-          <w:sz w:val="20"/>
-          <w:szCs w:val="20"/>
-        </w:rPr>
-        <w:t>design &amp; architecture</w:t>
+          <w:rFonts w:ascii="Algerian" w:hAnsi="Algerian"/>
+          <w:sz w:val="20"/>
+          <w:szCs w:val="20"/>
+        </w:rPr>
+      </w:pPr>
+      <w:r>
+        <w:rPr>
+          <w:rFonts w:ascii="Algerian" w:hAnsi="Algerian"/>
+          <w:sz w:val="20"/>
+          <w:szCs w:val="20"/>
+        </w:rPr>
+        <w:t>good naming</w:t>
       </w:r>
     </w:p>
     <w:p>
@@ -474,56 +567,19 @@
     </w:p>
     <w:p>
       <w:pPr>
-        <w:pStyle w:val="ListParagraph"/>
-        <w:ind w:left="1440"/>
         <w:jc w:val="center"/>
         <w:rPr>
-          <w:rFonts w:ascii="Bernard MT Condensed" w:hAnsi="Bernard MT Condensed"/>
-          <w:sz w:val="28"/>
-          <w:szCs w:val="28"/>
-        </w:rPr>
-      </w:pPr>
-    </w:p>
-    <w:p>
-      <w:pPr>
-        <w:pStyle w:val="ListParagraph"/>
-        <w:ind w:left="1440"/>
-        <w:jc w:val="center"/>
-        <w:rPr>
-          <w:rFonts w:ascii="Bernard MT Condensed" w:hAnsi="Bernard MT Condensed"/>
-          <w:sz w:val="28"/>
-          <w:szCs w:val="28"/>
-        </w:rPr>
-      </w:pPr>
-    </w:p>
-    <w:p>
-      <w:pPr>
-        <w:pStyle w:val="ListParagraph"/>
-        <w:ind w:left="1440"/>
-        <w:jc w:val="center"/>
-        <w:rPr>
-          <w:rFonts w:ascii="Bernard MT Condensed" w:hAnsi="Bernard MT Condensed"/>
-          <w:sz w:val="28"/>
-          <w:szCs w:val="28"/>
-        </w:rPr>
-      </w:pPr>
-    </w:p>
-    <w:p>
-      <w:pPr>
-        <w:jc w:val="center"/>
-        <w:rPr>
-          <w:rFonts w:ascii="Algerian" w:hAnsi="Algerian"/>
-          <w:sz w:val="28"/>
-          <w:szCs w:val="28"/>
-        </w:rPr>
-      </w:pPr>
-      <w:r>
-        <w:rPr>
-          <w:rFonts w:ascii="Algerian" w:hAnsi="Algerian"/>
-          <w:sz w:val="28"/>
-          <w:szCs w:val="28"/>
-        </w:rPr>
-        <w:lastRenderedPageBreak/>
+          <w:rFonts w:ascii="Algerian" w:hAnsi="Algerian"/>
+          <w:sz w:val="28"/>
+          <w:szCs w:val="28"/>
+        </w:rPr>
+      </w:pPr>
+      <w:r>
+        <w:rPr>
+          <w:rFonts w:ascii="Algerian" w:hAnsi="Algerian"/>
+          <w:sz w:val="28"/>
+          <w:szCs w:val="28"/>
+        </w:rPr>
         <w:t>keep in mind:</w:t>
       </w:r>
     </w:p>
@@ -589,7 +645,7 @@
         <w:pStyle w:val="ListParagraph"/>
         <w:numPr>
           <w:ilvl w:val="0"/>
-          <w:numId w:val="7"/>
+          <w:numId w:val="5"/>
         </w:numPr>
         <w:rPr>
           <w:rFonts w:ascii="Algerian" w:hAnsi="Algerian"/>
@@ -603,51 +659,15 @@
           <w:sz w:val="20"/>
           <w:szCs w:val="20"/>
         </w:rPr>
-        <w:t>Student</w:t>
-      </w:r>
-    </w:p>
-    <w:p>
-      <w:pPr>
-        <w:pStyle w:val="ListParagraph"/>
-        <w:numPr>
-          <w:ilvl w:val="0"/>
-          <w:numId w:val="7"/>
-        </w:numPr>
-        <w:rPr>
-          <w:rFonts w:ascii="Algerian" w:hAnsi="Algerian"/>
-          <w:sz w:val="20"/>
-          <w:szCs w:val="20"/>
-        </w:rPr>
-      </w:pPr>
-      <w:r>
-        <w:rPr>
-          <w:rFonts w:ascii="Algerian" w:hAnsi="Algerian"/>
-          <w:sz w:val="20"/>
-          <w:szCs w:val="20"/>
-        </w:rPr>
-        <w:t>Lecturer</w:t>
-      </w:r>
-    </w:p>
-    <w:p>
-      <w:pPr>
-        <w:pStyle w:val="ListParagraph"/>
-        <w:numPr>
-          <w:ilvl w:val="0"/>
-          <w:numId w:val="7"/>
-        </w:numPr>
-        <w:rPr>
-          <w:rFonts w:ascii="Algerian" w:hAnsi="Algerian"/>
-          <w:sz w:val="20"/>
-          <w:szCs w:val="20"/>
-        </w:rPr>
-      </w:pPr>
-      <w:r>
-        <w:rPr>
-          <w:rFonts w:ascii="Algerian" w:hAnsi="Algerian"/>
-          <w:sz w:val="20"/>
-          <w:szCs w:val="20"/>
-        </w:rPr>
-        <w:t>Ordinary user / just passing by</w:t>
+        <w:t>Differ</w:t>
+      </w:r>
+      <w:r>
+        <w:rPr>
+          <w:rFonts w:ascii="Algerian" w:hAnsi="Algerian"/>
+          <w:sz w:val="20"/>
+          <w:szCs w:val="20"/>
+        </w:rPr>
+        <w:t xml:space="preserve"> the objects by their casual behavior</w:t>
       </w:r>
     </w:p>
     <w:p>
@@ -658,29 +678,7 @@
           <w:numId w:val="5"/>
         </w:numPr>
         <w:rPr>
-          <w:rFonts w:ascii="Algerian" w:hAnsi="Algerian"/>
-          <w:sz w:val="20"/>
-          <w:szCs w:val="20"/>
-        </w:rPr>
-      </w:pPr>
-      <w:r>
-        <w:rPr>
-          <w:rFonts w:ascii="Algerian" w:hAnsi="Algerian"/>
-          <w:sz w:val="20"/>
-          <w:szCs w:val="20"/>
-        </w:rPr>
-        <w:t>Differ the objects by their properties</w:t>
-      </w:r>
-    </w:p>
-    <w:p>
-      <w:pPr>
-        <w:pStyle w:val="ListParagraph"/>
-        <w:numPr>
-          <w:ilvl w:val="0"/>
-          <w:numId w:val="5"/>
-        </w:numPr>
-        <w:rPr>
-          <w:rFonts w:ascii="Algerian" w:hAnsi="Algerian"/>
+          <w:rFonts w:ascii="Bernard MT Condensed" w:hAnsi="Bernard MT Condensed"/>
           <w:sz w:val="20"/>
           <w:szCs w:val="20"/>
         </w:rPr>
@@ -693,56 +691,6 @@
         </w:rPr>
         <w:t>Differ the login functionality for each object</w:t>
       </w:r>
-    </w:p>
-    <w:p>
-      <w:pPr>
-        <w:pStyle w:val="ListParagraph"/>
-        <w:numPr>
-          <w:ilvl w:val="0"/>
-          <w:numId w:val="5"/>
-        </w:numPr>
-        <w:rPr>
-          <w:rFonts w:ascii="Algerian" w:hAnsi="Algerian"/>
-          <w:sz w:val="20"/>
-          <w:szCs w:val="20"/>
-        </w:rPr>
-      </w:pPr>
-      <w:r>
-        <w:rPr>
-          <w:rFonts w:ascii="Algerian" w:hAnsi="Algerian"/>
-          <w:sz w:val="20"/>
-          <w:szCs w:val="20"/>
-        </w:rPr>
-        <w:t xml:space="preserve">Use good naming -&gt; project name: </w:t>
-      </w:r>
-      <w:bookmarkStart w:id="0" w:name="_GoBack"/>
-      <w:r>
-        <w:rPr>
-          <w:rFonts w:ascii="Algerian" w:hAnsi="Algerian"/>
-          <w:sz w:val="20"/>
-          <w:szCs w:val="20"/>
-        </w:rPr>
-        <w:t xml:space="preserve">authentication </w:t>
-      </w:r>
-      <w:bookmarkEnd w:id="0"/>
-      <w:r>
-        <w:rPr>
-          <w:rFonts w:ascii="Algerian" w:hAnsi="Algerian"/>
-          <w:sz w:val="20"/>
-          <w:szCs w:val="20"/>
-        </w:rPr>
-        <w:t>Manager</w:t>
-      </w:r>
-    </w:p>
-    <w:p>
-      <w:pPr>
-        <w:pStyle w:val="ListParagraph"/>
-        <w:rPr>
-          <w:rFonts w:ascii="Bernard MT Condensed" w:hAnsi="Bernard MT Condensed"/>
-          <w:sz w:val="20"/>
-          <w:szCs w:val="20"/>
-        </w:rPr>
-      </w:pPr>
     </w:p>
     <w:p>
       <w:pPr>
@@ -781,6 +729,345 @@
 <file path=word/numbering.xml><?xml version="1.0" encoding="utf-8"?>
 <w:numbering xmlns:wpc="http://schemas.microsoft.com/office/word/2010/wordprocessingCanvas" xmlns:cx="http://schemas.microsoft.com/office/drawing/2014/chartex" xmlns:cx1="http://schemas.microsoft.com/office/drawing/2015/9/8/chartex" xmlns:cx2="http://schemas.microsoft.com/office/drawing/2015/10/21/chartex" xmlns:cx3="http://schemas.microsoft.com/office/drawing/2016/5/9/chartex" xmlns:cx4="http://schemas.microsoft.com/office/drawing/2016/5/10/chartex" xmlns:cx5="http://schemas.microsoft.com/office/drawing/2016/5/11/chartex" xmlns:cx6="http://schemas.microsoft.com/office/drawing/2016/5/12/chartex" xmlns:cx7="http://schemas.microsoft.com/office/drawing/2016/5/13/chartex" xmlns:cx8="http://schemas.microsoft.com/office/drawing/2016/5/14/chartex" xmlns:mc="http://schemas.openxmlformats.org/markup-compatibility/2006" xmlns:o="urn:schemas-microsoft-com:office:office" xmlns:r="http://schemas.openxmlformats.org/officeDocument/2006/relationships" xmlns:m="http://schemas.openxmlformats.org/officeDocument/2006/math" xmlns:v="urn:schemas-microsoft-com:vml" xmlns:wp14="http://schemas.microsoft.com/office/word/2010/wordprocessingDrawing" xmlns:wp="http://schemas.openxmlformats.org/drawingml/2006/wordprocessingDrawing" xmlns:w10="urn:schemas-microsoft-com:office:word" xmlns:w="http://schemas.openxmlformats.org/wordprocessingml/2006/main" xmlns:w14="http://schemas.microsoft.com/office/word/2010/wordml" xmlns:w15="http://schemas.microsoft.com/office/word/2012/wordml" xmlns:w16se="http://schemas.microsoft.com/office/word/2015/wordml/symex" xmlns:wpg="http://schemas.microsoft.com/office/word/2010/wordprocessingGroup" xmlns:wpi="http://schemas.microsoft.com/office/word/2010/wordprocessingInk" xmlns:wne="http://schemas.microsoft.com/office/word/2006/wordml" xmlns:wps="http://schemas.microsoft.com/office/word/2010/wordprocessingShape" mc:Ignorable="w14 w15 w16se wp14">
   <w:abstractNum w:abstractNumId="0" w15:restartNumberingAfterBreak="0">
+    <w:nsid w:val="03E47287"/>
+    <w:multiLevelType w:val="hybridMultilevel"/>
+    <w:tmpl w:val="E89895B8"/>
+    <w:lvl w:ilvl="0" w:tplc="0409000D">
+      <w:start w:val="1"/>
+      <w:numFmt w:val="bullet"/>
+      <w:lvlText w:val=""/>
+      <w:lvlJc w:val="left"/>
+      <w:pPr>
+        <w:ind w:left="720" w:hanging="360"/>
+      </w:pPr>
+      <w:rPr>
+        <w:rFonts w:ascii="Wingdings" w:hAnsi="Wingdings" w:hint="default"/>
+      </w:rPr>
+    </w:lvl>
+    <w:lvl w:ilvl="1" w:tplc="04090003" w:tentative="1">
+      <w:start w:val="1"/>
+      <w:numFmt w:val="bullet"/>
+      <w:lvlText w:val="o"/>
+      <w:lvlJc w:val="left"/>
+      <w:pPr>
+        <w:ind w:left="1440" w:hanging="360"/>
+      </w:pPr>
+      <w:rPr>
+        <w:rFonts w:ascii="Courier New" w:hAnsi="Courier New" w:cs="Courier New" w:hint="default"/>
+      </w:rPr>
+    </w:lvl>
+    <w:lvl w:ilvl="2" w:tplc="04090005" w:tentative="1">
+      <w:start w:val="1"/>
+      <w:numFmt w:val="bullet"/>
+      <w:lvlText w:val=""/>
+      <w:lvlJc w:val="left"/>
+      <w:pPr>
+        <w:ind w:left="2160" w:hanging="360"/>
+      </w:pPr>
+      <w:rPr>
+        <w:rFonts w:ascii="Wingdings" w:hAnsi="Wingdings" w:hint="default"/>
+      </w:rPr>
+    </w:lvl>
+    <w:lvl w:ilvl="3" w:tplc="04090001" w:tentative="1">
+      <w:start w:val="1"/>
+      <w:numFmt w:val="bullet"/>
+      <w:lvlText w:val=""/>
+      <w:lvlJc w:val="left"/>
+      <w:pPr>
+        <w:ind w:left="2880" w:hanging="360"/>
+      </w:pPr>
+      <w:rPr>
+        <w:rFonts w:ascii="Symbol" w:hAnsi="Symbol" w:hint="default"/>
+      </w:rPr>
+    </w:lvl>
+    <w:lvl w:ilvl="4" w:tplc="04090003" w:tentative="1">
+      <w:start w:val="1"/>
+      <w:numFmt w:val="bullet"/>
+      <w:lvlText w:val="o"/>
+      <w:lvlJc w:val="left"/>
+      <w:pPr>
+        <w:ind w:left="3600" w:hanging="360"/>
+      </w:pPr>
+      <w:rPr>
+        <w:rFonts w:ascii="Courier New" w:hAnsi="Courier New" w:cs="Courier New" w:hint="default"/>
+      </w:rPr>
+    </w:lvl>
+    <w:lvl w:ilvl="5" w:tplc="04090005" w:tentative="1">
+      <w:start w:val="1"/>
+      <w:numFmt w:val="bullet"/>
+      <w:lvlText w:val=""/>
+      <w:lvlJc w:val="left"/>
+      <w:pPr>
+        <w:ind w:left="4320" w:hanging="360"/>
+      </w:pPr>
+      <w:rPr>
+        <w:rFonts w:ascii="Wingdings" w:hAnsi="Wingdings" w:hint="default"/>
+      </w:rPr>
+    </w:lvl>
+    <w:lvl w:ilvl="6" w:tplc="04090001" w:tentative="1">
+      <w:start w:val="1"/>
+      <w:numFmt w:val="bullet"/>
+      <w:lvlText w:val=""/>
+      <w:lvlJc w:val="left"/>
+      <w:pPr>
+        <w:ind w:left="5040" w:hanging="360"/>
+      </w:pPr>
+      <w:rPr>
+        <w:rFonts w:ascii="Symbol" w:hAnsi="Symbol" w:hint="default"/>
+      </w:rPr>
+    </w:lvl>
+    <w:lvl w:ilvl="7" w:tplc="04090003" w:tentative="1">
+      <w:start w:val="1"/>
+      <w:numFmt w:val="bullet"/>
+      <w:lvlText w:val="o"/>
+      <w:lvlJc w:val="left"/>
+      <w:pPr>
+        <w:ind w:left="5760" w:hanging="360"/>
+      </w:pPr>
+      <w:rPr>
+        <w:rFonts w:ascii="Courier New" w:hAnsi="Courier New" w:cs="Courier New" w:hint="default"/>
+      </w:rPr>
+    </w:lvl>
+    <w:lvl w:ilvl="8" w:tplc="04090005" w:tentative="1">
+      <w:start w:val="1"/>
+      <w:numFmt w:val="bullet"/>
+      <w:lvlText w:val=""/>
+      <w:lvlJc w:val="left"/>
+      <w:pPr>
+        <w:ind w:left="6480" w:hanging="360"/>
+      </w:pPr>
+      <w:rPr>
+        <w:rFonts w:ascii="Wingdings" w:hAnsi="Wingdings" w:hint="default"/>
+      </w:rPr>
+    </w:lvl>
+  </w:abstractNum>
+  <w:abstractNum w:abstractNumId="1" w15:restartNumberingAfterBreak="0">
+    <w:nsid w:val="0C7469F1"/>
+    <w:multiLevelType w:val="hybridMultilevel"/>
+    <w:tmpl w:val="1BC0F10E"/>
+    <w:lvl w:ilvl="0" w:tplc="0409000D">
+      <w:start w:val="1"/>
+      <w:numFmt w:val="bullet"/>
+      <w:lvlText w:val=""/>
+      <w:lvlJc w:val="left"/>
+      <w:pPr>
+        <w:ind w:left="1800" w:hanging="360"/>
+      </w:pPr>
+      <w:rPr>
+        <w:rFonts w:ascii="Wingdings" w:hAnsi="Wingdings" w:hint="default"/>
+      </w:rPr>
+    </w:lvl>
+    <w:lvl w:ilvl="1" w:tplc="04090003" w:tentative="1">
+      <w:start w:val="1"/>
+      <w:numFmt w:val="bullet"/>
+      <w:lvlText w:val="o"/>
+      <w:lvlJc w:val="left"/>
+      <w:pPr>
+        <w:ind w:left="2520" w:hanging="360"/>
+      </w:pPr>
+      <w:rPr>
+        <w:rFonts w:ascii="Courier New" w:hAnsi="Courier New" w:cs="Courier New" w:hint="default"/>
+      </w:rPr>
+    </w:lvl>
+    <w:lvl w:ilvl="2" w:tplc="04090005" w:tentative="1">
+      <w:start w:val="1"/>
+      <w:numFmt w:val="bullet"/>
+      <w:lvlText w:val=""/>
+      <w:lvlJc w:val="left"/>
+      <w:pPr>
+        <w:ind w:left="3240" w:hanging="360"/>
+      </w:pPr>
+      <w:rPr>
+        <w:rFonts w:ascii="Wingdings" w:hAnsi="Wingdings" w:hint="default"/>
+      </w:rPr>
+    </w:lvl>
+    <w:lvl w:ilvl="3" w:tplc="04090001" w:tentative="1">
+      <w:start w:val="1"/>
+      <w:numFmt w:val="bullet"/>
+      <w:lvlText w:val=""/>
+      <w:lvlJc w:val="left"/>
+      <w:pPr>
+        <w:ind w:left="3960" w:hanging="360"/>
+      </w:pPr>
+      <w:rPr>
+        <w:rFonts w:ascii="Symbol" w:hAnsi="Symbol" w:hint="default"/>
+      </w:rPr>
+    </w:lvl>
+    <w:lvl w:ilvl="4" w:tplc="04090003" w:tentative="1">
+      <w:start w:val="1"/>
+      <w:numFmt w:val="bullet"/>
+      <w:lvlText w:val="o"/>
+      <w:lvlJc w:val="left"/>
+      <w:pPr>
+        <w:ind w:left="4680" w:hanging="360"/>
+      </w:pPr>
+      <w:rPr>
+        <w:rFonts w:ascii="Courier New" w:hAnsi="Courier New" w:cs="Courier New" w:hint="default"/>
+      </w:rPr>
+    </w:lvl>
+    <w:lvl w:ilvl="5" w:tplc="04090005" w:tentative="1">
+      <w:start w:val="1"/>
+      <w:numFmt w:val="bullet"/>
+      <w:lvlText w:val=""/>
+      <w:lvlJc w:val="left"/>
+      <w:pPr>
+        <w:ind w:left="5400" w:hanging="360"/>
+      </w:pPr>
+      <w:rPr>
+        <w:rFonts w:ascii="Wingdings" w:hAnsi="Wingdings" w:hint="default"/>
+      </w:rPr>
+    </w:lvl>
+    <w:lvl w:ilvl="6" w:tplc="04090001" w:tentative="1">
+      <w:start w:val="1"/>
+      <w:numFmt w:val="bullet"/>
+      <w:lvlText w:val=""/>
+      <w:lvlJc w:val="left"/>
+      <w:pPr>
+        <w:ind w:left="6120" w:hanging="360"/>
+      </w:pPr>
+      <w:rPr>
+        <w:rFonts w:ascii="Symbol" w:hAnsi="Symbol" w:hint="default"/>
+      </w:rPr>
+    </w:lvl>
+    <w:lvl w:ilvl="7" w:tplc="04090003" w:tentative="1">
+      <w:start w:val="1"/>
+      <w:numFmt w:val="bullet"/>
+      <w:lvlText w:val="o"/>
+      <w:lvlJc w:val="left"/>
+      <w:pPr>
+        <w:ind w:left="6840" w:hanging="360"/>
+      </w:pPr>
+      <w:rPr>
+        <w:rFonts w:ascii="Courier New" w:hAnsi="Courier New" w:cs="Courier New" w:hint="default"/>
+      </w:rPr>
+    </w:lvl>
+    <w:lvl w:ilvl="8" w:tplc="04090005" w:tentative="1">
+      <w:start w:val="1"/>
+      <w:numFmt w:val="bullet"/>
+      <w:lvlText w:val=""/>
+      <w:lvlJc w:val="left"/>
+      <w:pPr>
+        <w:ind w:left="7560" w:hanging="360"/>
+      </w:pPr>
+      <w:rPr>
+        <w:rFonts w:ascii="Wingdings" w:hAnsi="Wingdings" w:hint="default"/>
+      </w:rPr>
+    </w:lvl>
+  </w:abstractNum>
+  <w:abstractNum w:abstractNumId="2" w15:restartNumberingAfterBreak="0">
+    <w:nsid w:val="103D3925"/>
+    <w:multiLevelType w:val="hybridMultilevel"/>
+    <w:tmpl w:val="DD48CB06"/>
+    <w:lvl w:ilvl="0" w:tplc="0409000D">
+      <w:start w:val="1"/>
+      <w:numFmt w:val="bullet"/>
+      <w:lvlText w:val=""/>
+      <w:lvlJc w:val="left"/>
+      <w:pPr>
+        <w:ind w:left="720" w:hanging="360"/>
+      </w:pPr>
+      <w:rPr>
+        <w:rFonts w:ascii="Wingdings" w:hAnsi="Wingdings" w:hint="default"/>
+      </w:rPr>
+    </w:lvl>
+    <w:lvl w:ilvl="1" w:tplc="04090003" w:tentative="1">
+      <w:start w:val="1"/>
+      <w:numFmt w:val="bullet"/>
+      <w:lvlText w:val="o"/>
+      <w:lvlJc w:val="left"/>
+      <w:pPr>
+        <w:ind w:left="1440" w:hanging="360"/>
+      </w:pPr>
+      <w:rPr>
+        <w:rFonts w:ascii="Courier New" w:hAnsi="Courier New" w:cs="Courier New" w:hint="default"/>
+      </w:rPr>
+    </w:lvl>
+    <w:lvl w:ilvl="2" w:tplc="04090005" w:tentative="1">
+      <w:start w:val="1"/>
+      <w:numFmt w:val="bullet"/>
+      <w:lvlText w:val=""/>
+      <w:lvlJc w:val="left"/>
+      <w:pPr>
+        <w:ind w:left="2160" w:hanging="360"/>
+      </w:pPr>
+      <w:rPr>
+        <w:rFonts w:ascii="Wingdings" w:hAnsi="Wingdings" w:hint="default"/>
+      </w:rPr>
+    </w:lvl>
+    <w:lvl w:ilvl="3" w:tplc="04090001" w:tentative="1">
+      <w:start w:val="1"/>
+      <w:numFmt w:val="bullet"/>
+      <w:lvlText w:val=""/>
+      <w:lvlJc w:val="left"/>
+      <w:pPr>
+        <w:ind w:left="2880" w:hanging="360"/>
+      </w:pPr>
+      <w:rPr>
+        <w:rFonts w:ascii="Symbol" w:hAnsi="Symbol" w:hint="default"/>
+      </w:rPr>
+    </w:lvl>
+    <w:lvl w:ilvl="4" w:tplc="04090003" w:tentative="1">
+      <w:start w:val="1"/>
+      <w:numFmt w:val="bullet"/>
+      <w:lvlText w:val="o"/>
+      <w:lvlJc w:val="left"/>
+      <w:pPr>
+        <w:ind w:left="3600" w:hanging="360"/>
+      </w:pPr>
+      <w:rPr>
+        <w:rFonts w:ascii="Courier New" w:hAnsi="Courier New" w:cs="Courier New" w:hint="default"/>
+      </w:rPr>
+    </w:lvl>
+    <w:lvl w:ilvl="5" w:tplc="04090005" w:tentative="1">
+      <w:start w:val="1"/>
+      <w:numFmt w:val="bullet"/>
+      <w:lvlText w:val=""/>
+      <w:lvlJc w:val="left"/>
+      <w:pPr>
+        <w:ind w:left="4320" w:hanging="360"/>
+      </w:pPr>
+      <w:rPr>
+        <w:rFonts w:ascii="Wingdings" w:hAnsi="Wingdings" w:hint="default"/>
+      </w:rPr>
+    </w:lvl>
+    <w:lvl w:ilvl="6" w:tplc="04090001" w:tentative="1">
+      <w:start w:val="1"/>
+      <w:numFmt w:val="bullet"/>
+      <w:lvlText w:val=""/>
+      <w:lvlJc w:val="left"/>
+      <w:pPr>
+        <w:ind w:left="5040" w:hanging="360"/>
+      </w:pPr>
+      <w:rPr>
+        <w:rFonts w:ascii="Symbol" w:hAnsi="Symbol" w:hint="default"/>
+      </w:rPr>
+    </w:lvl>
+    <w:lvl w:ilvl="7" w:tplc="04090003" w:tentative="1">
+      <w:start w:val="1"/>
+      <w:numFmt w:val="bullet"/>
+      <w:lvlText w:val="o"/>
+      <w:lvlJc w:val="left"/>
+      <w:pPr>
+        <w:ind w:left="5760" w:hanging="360"/>
+      </w:pPr>
+      <w:rPr>
+        <w:rFonts w:ascii="Courier New" w:hAnsi="Courier New" w:cs="Courier New" w:hint="default"/>
+      </w:rPr>
+    </w:lvl>
+    <w:lvl w:ilvl="8" w:tplc="04090005" w:tentative="1">
+      <w:start w:val="1"/>
+      <w:numFmt w:val="bullet"/>
+      <w:lvlText w:val=""/>
+      <w:lvlJc w:val="left"/>
+      <w:pPr>
+        <w:ind w:left="6480" w:hanging="360"/>
+      </w:pPr>
+      <w:rPr>
+        <w:rFonts w:ascii="Wingdings" w:hAnsi="Wingdings" w:hint="default"/>
+      </w:rPr>
+    </w:lvl>
+  </w:abstractNum>
+  <w:abstractNum w:abstractNumId="3" w15:restartNumberingAfterBreak="0">
     <w:nsid w:val="15B57104"/>
     <w:multiLevelType w:val="hybridMultilevel"/>
     <w:tmpl w:val="074646CE"/>
@@ -893,7 +1180,120 @@
       </w:rPr>
     </w:lvl>
   </w:abstractNum>
-  <w:abstractNum w:abstractNumId="1" w15:restartNumberingAfterBreak="0">
+  <w:abstractNum w:abstractNumId="4" w15:restartNumberingAfterBreak="0">
+    <w:nsid w:val="179F5969"/>
+    <w:multiLevelType w:val="hybridMultilevel"/>
+    <w:tmpl w:val="D562CF00"/>
+    <w:lvl w:ilvl="0" w:tplc="0409000D">
+      <w:start w:val="1"/>
+      <w:numFmt w:val="bullet"/>
+      <w:lvlText w:val=""/>
+      <w:lvlJc w:val="left"/>
+      <w:pPr>
+        <w:ind w:left="720" w:hanging="360"/>
+      </w:pPr>
+      <w:rPr>
+        <w:rFonts w:ascii="Wingdings" w:hAnsi="Wingdings" w:hint="default"/>
+      </w:rPr>
+    </w:lvl>
+    <w:lvl w:ilvl="1" w:tplc="04090003" w:tentative="1">
+      <w:start w:val="1"/>
+      <w:numFmt w:val="bullet"/>
+      <w:lvlText w:val="o"/>
+      <w:lvlJc w:val="left"/>
+      <w:pPr>
+        <w:ind w:left="1440" w:hanging="360"/>
+      </w:pPr>
+      <w:rPr>
+        <w:rFonts w:ascii="Courier New" w:hAnsi="Courier New" w:cs="Courier New" w:hint="default"/>
+      </w:rPr>
+    </w:lvl>
+    <w:lvl w:ilvl="2" w:tplc="04090005" w:tentative="1">
+      <w:start w:val="1"/>
+      <w:numFmt w:val="bullet"/>
+      <w:lvlText w:val=""/>
+      <w:lvlJc w:val="left"/>
+      <w:pPr>
+        <w:ind w:left="2160" w:hanging="360"/>
+      </w:pPr>
+      <w:rPr>
+        <w:rFonts w:ascii="Wingdings" w:hAnsi="Wingdings" w:hint="default"/>
+      </w:rPr>
+    </w:lvl>
+    <w:lvl w:ilvl="3" w:tplc="04090001" w:tentative="1">
+      <w:start w:val="1"/>
+      <w:numFmt w:val="bullet"/>
+      <w:lvlText w:val=""/>
+      <w:lvlJc w:val="left"/>
+      <w:pPr>
+        <w:ind w:left="2880" w:hanging="360"/>
+      </w:pPr>
+      <w:rPr>
+        <w:rFonts w:ascii="Symbol" w:hAnsi="Symbol" w:hint="default"/>
+      </w:rPr>
+    </w:lvl>
+    <w:lvl w:ilvl="4" w:tplc="04090003" w:tentative="1">
+      <w:start w:val="1"/>
+      <w:numFmt w:val="bullet"/>
+      <w:lvlText w:val="o"/>
+      <w:lvlJc w:val="left"/>
+      <w:pPr>
+        <w:ind w:left="3600" w:hanging="360"/>
+      </w:pPr>
+      <w:rPr>
+        <w:rFonts w:ascii="Courier New" w:hAnsi="Courier New" w:cs="Courier New" w:hint="default"/>
+      </w:rPr>
+    </w:lvl>
+    <w:lvl w:ilvl="5" w:tplc="04090005" w:tentative="1">
+      <w:start w:val="1"/>
+      <w:numFmt w:val="bullet"/>
+      <w:lvlText w:val=""/>
+      <w:lvlJc w:val="left"/>
+      <w:pPr>
+        <w:ind w:left="4320" w:hanging="360"/>
+      </w:pPr>
+      <w:rPr>
+        <w:rFonts w:ascii="Wingdings" w:hAnsi="Wingdings" w:hint="default"/>
+      </w:rPr>
+    </w:lvl>
+    <w:lvl w:ilvl="6" w:tplc="04090001" w:tentative="1">
+      <w:start w:val="1"/>
+      <w:numFmt w:val="bullet"/>
+      <w:lvlText w:val=""/>
+      <w:lvlJc w:val="left"/>
+      <w:pPr>
+        <w:ind w:left="5040" w:hanging="360"/>
+      </w:pPr>
+      <w:rPr>
+        <w:rFonts w:ascii="Symbol" w:hAnsi="Symbol" w:hint="default"/>
+      </w:rPr>
+    </w:lvl>
+    <w:lvl w:ilvl="7" w:tplc="04090003" w:tentative="1">
+      <w:start w:val="1"/>
+      <w:numFmt w:val="bullet"/>
+      <w:lvlText w:val="o"/>
+      <w:lvlJc w:val="left"/>
+      <w:pPr>
+        <w:ind w:left="5760" w:hanging="360"/>
+      </w:pPr>
+      <w:rPr>
+        <w:rFonts w:ascii="Courier New" w:hAnsi="Courier New" w:cs="Courier New" w:hint="default"/>
+      </w:rPr>
+    </w:lvl>
+    <w:lvl w:ilvl="8" w:tplc="04090005" w:tentative="1">
+      <w:start w:val="1"/>
+      <w:numFmt w:val="bullet"/>
+      <w:lvlText w:val=""/>
+      <w:lvlJc w:val="left"/>
+      <w:pPr>
+        <w:ind w:left="6480" w:hanging="360"/>
+      </w:pPr>
+      <w:rPr>
+        <w:rFonts w:ascii="Wingdings" w:hAnsi="Wingdings" w:hint="default"/>
+      </w:rPr>
+    </w:lvl>
+  </w:abstractNum>
+  <w:abstractNum w:abstractNumId="5" w15:restartNumberingAfterBreak="0">
     <w:nsid w:val="260549D6"/>
     <w:multiLevelType w:val="hybridMultilevel"/>
     <w:tmpl w:val="1BC6EE5A"/>
@@ -1005,7 +1405,7 @@
       </w:rPr>
     </w:lvl>
   </w:abstractNum>
-  <w:abstractNum w:abstractNumId="2" w15:restartNumberingAfterBreak="0">
+  <w:abstractNum w:abstractNumId="6" w15:restartNumberingAfterBreak="0">
     <w:nsid w:val="28917E30"/>
     <w:multiLevelType w:val="hybridMultilevel"/>
     <w:tmpl w:val="113C9BEE"/>
@@ -1118,7 +1518,7 @@
       </w:rPr>
     </w:lvl>
   </w:abstractNum>
-  <w:abstractNum w:abstractNumId="3" w15:restartNumberingAfterBreak="0">
+  <w:abstractNum w:abstractNumId="7" w15:restartNumberingAfterBreak="0">
     <w:nsid w:val="2DD20FF4"/>
     <w:multiLevelType w:val="hybridMultilevel"/>
     <w:tmpl w:val="5FCA5CF2"/>
@@ -1230,7 +1630,7 @@
       </w:rPr>
     </w:lvl>
   </w:abstractNum>
-  <w:abstractNum w:abstractNumId="4" w15:restartNumberingAfterBreak="0">
+  <w:abstractNum w:abstractNumId="8" w15:restartNumberingAfterBreak="0">
     <w:nsid w:val="429D407F"/>
     <w:multiLevelType w:val="hybridMultilevel"/>
     <w:tmpl w:val="04C0AFB2"/>
@@ -1343,7 +1743,7 @@
       </w:rPr>
     </w:lvl>
   </w:abstractNum>
-  <w:abstractNum w:abstractNumId="5" w15:restartNumberingAfterBreak="0">
+  <w:abstractNum w:abstractNumId="9" w15:restartNumberingAfterBreak="0">
     <w:nsid w:val="4D602D8A"/>
     <w:multiLevelType w:val="hybridMultilevel"/>
     <w:tmpl w:val="9BF21F7C"/>
@@ -1456,7 +1856,120 @@
       </w:rPr>
     </w:lvl>
   </w:abstractNum>
-  <w:abstractNum w:abstractNumId="6" w15:restartNumberingAfterBreak="0">
+  <w:abstractNum w:abstractNumId="10" w15:restartNumberingAfterBreak="0">
+    <w:nsid w:val="60FD0360"/>
+    <w:multiLevelType w:val="hybridMultilevel"/>
+    <w:tmpl w:val="384C09C0"/>
+    <w:lvl w:ilvl="0" w:tplc="0409000D">
+      <w:start w:val="1"/>
+      <w:numFmt w:val="bullet"/>
+      <w:lvlText w:val=""/>
+      <w:lvlJc w:val="left"/>
+      <w:pPr>
+        <w:ind w:left="720" w:hanging="360"/>
+      </w:pPr>
+      <w:rPr>
+        <w:rFonts w:ascii="Wingdings" w:hAnsi="Wingdings" w:hint="default"/>
+      </w:rPr>
+    </w:lvl>
+    <w:lvl w:ilvl="1" w:tplc="04090003" w:tentative="1">
+      <w:start w:val="1"/>
+      <w:numFmt w:val="bullet"/>
+      <w:lvlText w:val="o"/>
+      <w:lvlJc w:val="left"/>
+      <w:pPr>
+        <w:ind w:left="1440" w:hanging="360"/>
+      </w:pPr>
+      <w:rPr>
+        <w:rFonts w:ascii="Courier New" w:hAnsi="Courier New" w:cs="Courier New" w:hint="default"/>
+      </w:rPr>
+    </w:lvl>
+    <w:lvl w:ilvl="2" w:tplc="04090005" w:tentative="1">
+      <w:start w:val="1"/>
+      <w:numFmt w:val="bullet"/>
+      <w:lvlText w:val=""/>
+      <w:lvlJc w:val="left"/>
+      <w:pPr>
+        <w:ind w:left="2160" w:hanging="360"/>
+      </w:pPr>
+      <w:rPr>
+        <w:rFonts w:ascii="Wingdings" w:hAnsi="Wingdings" w:hint="default"/>
+      </w:rPr>
+    </w:lvl>
+    <w:lvl w:ilvl="3" w:tplc="04090001" w:tentative="1">
+      <w:start w:val="1"/>
+      <w:numFmt w:val="bullet"/>
+      <w:lvlText w:val=""/>
+      <w:lvlJc w:val="left"/>
+      <w:pPr>
+        <w:ind w:left="2880" w:hanging="360"/>
+      </w:pPr>
+      <w:rPr>
+        <w:rFonts w:ascii="Symbol" w:hAnsi="Symbol" w:hint="default"/>
+      </w:rPr>
+    </w:lvl>
+    <w:lvl w:ilvl="4" w:tplc="04090003" w:tentative="1">
+      <w:start w:val="1"/>
+      <w:numFmt w:val="bullet"/>
+      <w:lvlText w:val="o"/>
+      <w:lvlJc w:val="left"/>
+      <w:pPr>
+        <w:ind w:left="3600" w:hanging="360"/>
+      </w:pPr>
+      <w:rPr>
+        <w:rFonts w:ascii="Courier New" w:hAnsi="Courier New" w:cs="Courier New" w:hint="default"/>
+      </w:rPr>
+    </w:lvl>
+    <w:lvl w:ilvl="5" w:tplc="04090005" w:tentative="1">
+      <w:start w:val="1"/>
+      <w:numFmt w:val="bullet"/>
+      <w:lvlText w:val=""/>
+      <w:lvlJc w:val="left"/>
+      <w:pPr>
+        <w:ind w:left="4320" w:hanging="360"/>
+      </w:pPr>
+      <w:rPr>
+        <w:rFonts w:ascii="Wingdings" w:hAnsi="Wingdings" w:hint="default"/>
+      </w:rPr>
+    </w:lvl>
+    <w:lvl w:ilvl="6" w:tplc="04090001" w:tentative="1">
+      <w:start w:val="1"/>
+      <w:numFmt w:val="bullet"/>
+      <w:lvlText w:val=""/>
+      <w:lvlJc w:val="left"/>
+      <w:pPr>
+        <w:ind w:left="5040" w:hanging="360"/>
+      </w:pPr>
+      <w:rPr>
+        <w:rFonts w:ascii="Symbol" w:hAnsi="Symbol" w:hint="default"/>
+      </w:rPr>
+    </w:lvl>
+    <w:lvl w:ilvl="7" w:tplc="04090003" w:tentative="1">
+      <w:start w:val="1"/>
+      <w:numFmt w:val="bullet"/>
+      <w:lvlText w:val="o"/>
+      <w:lvlJc w:val="left"/>
+      <w:pPr>
+        <w:ind w:left="5760" w:hanging="360"/>
+      </w:pPr>
+      <w:rPr>
+        <w:rFonts w:ascii="Courier New" w:hAnsi="Courier New" w:cs="Courier New" w:hint="default"/>
+      </w:rPr>
+    </w:lvl>
+    <w:lvl w:ilvl="8" w:tplc="04090005" w:tentative="1">
+      <w:start w:val="1"/>
+      <w:numFmt w:val="bullet"/>
+      <w:lvlText w:val=""/>
+      <w:lvlJc w:val="left"/>
+      <w:pPr>
+        <w:ind w:left="6480" w:hanging="360"/>
+      </w:pPr>
+      <w:rPr>
+        <w:rFonts w:ascii="Wingdings" w:hAnsi="Wingdings" w:hint="default"/>
+      </w:rPr>
+    </w:lvl>
+  </w:abstractNum>
+  <w:abstractNum w:abstractNumId="11" w15:restartNumberingAfterBreak="0">
     <w:nsid w:val="793B2EFC"/>
     <w:multiLevelType w:val="hybridMultilevel"/>
     <w:tmpl w:val="EF229B28"/>
@@ -1569,25 +2082,40 @@
     </w:lvl>
   </w:abstractNum>
   <w:num w:numId="1">
+    <w:abstractNumId w:val="8"/>
+  </w:num>
+  <w:num w:numId="2">
+    <w:abstractNumId w:val="6"/>
+  </w:num>
+  <w:num w:numId="3">
+    <w:abstractNumId w:val="11"/>
+  </w:num>
+  <w:num w:numId="4">
+    <w:abstractNumId w:val="3"/>
+  </w:num>
+  <w:num w:numId="5">
+    <w:abstractNumId w:val="9"/>
+  </w:num>
+  <w:num w:numId="6">
+    <w:abstractNumId w:val="7"/>
+  </w:num>
+  <w:num w:numId="7">
+    <w:abstractNumId w:val="5"/>
+  </w:num>
+  <w:num w:numId="8">
+    <w:abstractNumId w:val="10"/>
+  </w:num>
+  <w:num w:numId="9">
+    <w:abstractNumId w:val="1"/>
+  </w:num>
+  <w:num w:numId="10">
+    <w:abstractNumId w:val="0"/>
+  </w:num>
+  <w:num w:numId="11">
     <w:abstractNumId w:val="4"/>
   </w:num>
-  <w:num w:numId="2">
+  <w:num w:numId="12">
     <w:abstractNumId w:val="2"/>
-  </w:num>
-  <w:num w:numId="3">
-    <w:abstractNumId w:val="6"/>
-  </w:num>
-  <w:num w:numId="4">
-    <w:abstractNumId w:val="0"/>
-  </w:num>
-  <w:num w:numId="5">
-    <w:abstractNumId w:val="5"/>
-  </w:num>
-  <w:num w:numId="6">
-    <w:abstractNumId w:val="3"/>
-  </w:num>
-  <w:num w:numId="7">
-    <w:abstractNumId w:val="1"/>
   </w:num>
 </w:numbering>
 </file>

</xml_diff>